<commit_message>
Added flow plots and got things closer to package-ready state.
</commit_message>
<xml_diff>
--- a/R/Report templates/style_template.docx
+++ b/R/Report templates/style_template.docx
@@ -80,6 +80,13 @@
     </w:p>
     <w:sdt>
       <w:sdtPr>
+        <w:rPr>
+          <w:rFonts w:asciiTheme="minorHAnsi" w:eastAsiaTheme="minorHAnsi" w:hAnsiTheme="minorHAnsi" w:cstheme="minorBidi"/>
+          <w:color w:val="auto"/>
+          <w:sz w:val="22"/>
+          <w:szCs w:val="22"/>
+          <w:lang w:val="en-CA"/>
+        </w:rPr>
         <w:id w:val="-421729691"/>
         <w:docPartObj>
           <w:docPartGallery w:val="Table of Contents"/>
@@ -88,12 +95,7 @@
       </w:sdtPr>
       <w:sdtEndPr>
         <w:rPr>
-          <w:rFonts w:asciiTheme="minorHAnsi" w:eastAsiaTheme="minorHAnsi" w:hAnsiTheme="minorHAnsi" w:cstheme="minorBidi"/>
           <w:noProof/>
-          <w:color w:val="auto"/>
-          <w:sz w:val="22"/>
-          <w:szCs w:val="22"/>
-          <w:lang w:val="en-CA"/>
         </w:rPr>
       </w:sdtEndPr>
       <w:sdtContent>
@@ -109,15 +111,29 @@
           <w:pPr>
             <w:pStyle w:val="NoSpacing"/>
           </w:pPr>
-          <w:fldSimple w:instr=" TOC \o &quot;1-3&quot; \h \z \u ">
-            <w:r>
-              <w:rPr>
-                <w:noProof/>
-                <w:lang w:val="en-US"/>
-              </w:rPr>
-              <w:t>No table of contents entries found.</w:t>
-            </w:r>
-          </w:fldSimple>
+          <w:r>
+            <w:fldChar w:fldCharType="begin"/>
+          </w:r>
+          <w:r>
+            <w:instrText xml:space="preserve"> TOC \o "1-3" \h \z \u </w:instrText>
+          </w:r>
+          <w:r>
+            <w:fldChar w:fldCharType="separate"/>
+          </w:r>
+          <w:r>
+            <w:rPr>
+              <w:noProof/>
+              <w:lang w:val="en-US"/>
+            </w:rPr>
+            <w:t>No table of contents entries found.</w:t>
+          </w:r>
+          <w:r>
+            <w:rPr>
+              <w:noProof/>
+              <w:lang w:val="en-US"/>
+            </w:rPr>
+            <w:fldChar w:fldCharType="end"/>
+          </w:r>
         </w:p>
       </w:sdtContent>
     </w:sdt>
@@ -4431,12 +4447,12 @@
     <w:uiPriority w:val="9"/>
     <w:unhideWhenUsed/>
     <w:qFormat/>
-    <w:rsid w:val="003A0DB5"/>
+    <w:rsid w:val="004F2CF5"/>
     <w:pPr>
       <w:keepNext/>
       <w:keepLines/>
       <w:spacing w:before="40" w:after="0"/>
-      <w:ind w:left="1440"/>
+      <w:ind w:left="720"/>
       <w:outlineLvl w:val="2"/>
     </w:pPr>
     <w:rPr>
@@ -4446,6 +4462,28 @@
       <w:color w:val="12252C" w:themeColor="accent1" w:themeShade="7F"/>
       <w:sz w:val="24"/>
       <w:szCs w:val="24"/>
+    </w:rPr>
+  </w:style>
+  <w:style w:type="paragraph" w:styleId="Heading4">
+    <w:name w:val="heading 4"/>
+    <w:basedOn w:val="Normal"/>
+    <w:next w:val="Normal"/>
+    <w:link w:val="Heading4Char"/>
+    <w:uiPriority w:val="9"/>
+    <w:unhideWhenUsed/>
+    <w:qFormat/>
+    <w:rsid w:val="004F2CF5"/>
+    <w:pPr>
+      <w:keepNext/>
+      <w:keepLines/>
+      <w:spacing w:before="40" w:after="0"/>
+      <w:outlineLvl w:val="3"/>
+    </w:pPr>
+    <w:rPr>
+      <w:rFonts w:asciiTheme="majorHAnsi" w:eastAsiaTheme="majorEastAsia" w:hAnsiTheme="majorHAnsi" w:cstheme="majorBidi"/>
+      <w:i/>
+      <w:iCs/>
+      <w:color w:val="1B3843" w:themeColor="accent1" w:themeShade="BF"/>
     </w:rPr>
   </w:style>
   <w:style w:type="character" w:default="1" w:styleId="DefaultParagraphFont">
@@ -4549,7 +4587,7 @@
     <w:basedOn w:val="DefaultParagraphFont"/>
     <w:link w:val="Heading3"/>
     <w:uiPriority w:val="9"/>
-    <w:rsid w:val="003A0DB5"/>
+    <w:rsid w:val="004F2CF5"/>
     <w:rPr>
       <w:rFonts w:asciiTheme="majorHAnsi" w:eastAsiaTheme="majorEastAsia" w:hAnsiTheme="majorHAnsi" w:cstheme="majorBidi"/>
       <w:b/>
@@ -4848,6 +4886,19 @@
       <w:spacing w:after="0" w:line="240" w:lineRule="auto"/>
     </w:pPr>
   </w:style>
+  <w:style w:type="character" w:customStyle="1" w:styleId="Heading4Char">
+    <w:name w:val="Heading 4 Char"/>
+    <w:basedOn w:val="DefaultParagraphFont"/>
+    <w:link w:val="Heading4"/>
+    <w:uiPriority w:val="9"/>
+    <w:rsid w:val="004F2CF5"/>
+    <w:rPr>
+      <w:rFonts w:asciiTheme="majorHAnsi" w:eastAsiaTheme="majorEastAsia" w:hAnsiTheme="majorHAnsi" w:cstheme="majorBidi"/>
+      <w:i/>
+      <w:iCs/>
+      <w:color w:val="1B3843" w:themeColor="accent1" w:themeShade="BF"/>
+    </w:rPr>
+  </w:style>
 </w:styles>
 </file>
 

</xml_diff>

<commit_message>
markdown now with meteogram and HRDPA weather, extra custom reports now added to floodReport.R
</commit_message>
<xml_diff>
--- a/R/Report templates/style_template.docx
+++ b/R/Report templates/style_template.docx
@@ -111,29 +111,15 @@
           <w:pPr>
             <w:pStyle w:val="NoSpacing"/>
           </w:pPr>
-          <w:r>
-            <w:fldChar w:fldCharType="begin"/>
-          </w:r>
-          <w:r>
-            <w:instrText xml:space="preserve"> TOC \o "1-3" \h \z \u </w:instrText>
-          </w:r>
-          <w:r>
-            <w:fldChar w:fldCharType="separate"/>
-          </w:r>
-          <w:r>
-            <w:rPr>
-              <w:noProof/>
-              <w:lang w:val="en-US"/>
-            </w:rPr>
-            <w:t>No table of contents entries found.</w:t>
-          </w:r>
-          <w:r>
-            <w:rPr>
-              <w:noProof/>
-              <w:lang w:val="en-US"/>
-            </w:rPr>
-            <w:fldChar w:fldCharType="end"/>
-          </w:r>
+          <w:fldSimple w:instr=" TOC \o &quot;1-3&quot; \h \z \u ">
+            <w:r>
+              <w:rPr>
+                <w:noProof/>
+                <w:lang w:val="en-US"/>
+              </w:rPr>
+              <w:t>No table of contents entries found.</w:t>
+            </w:r>
+          </w:fldSimple>
         </w:p>
       </w:sdtContent>
     </w:sdt>
@@ -170,7 +156,7 @@
       <w:headerReference w:type="first" r:id="rId12"/>
       <w:footerReference w:type="first" r:id="rId13"/>
       <w:pgSz w:w="12240" w:h="15840"/>
-      <w:pgMar w:top="1440" w:right="1080" w:bottom="1440" w:left="1080" w:header="708" w:footer="708" w:gutter="0"/>
+      <w:pgMar w:top="720" w:right="720" w:bottom="720" w:left="720" w:header="708" w:footer="708" w:gutter="0"/>
       <w:cols w:space="708"/>
       <w:titlePg/>
       <w:docGrid w:linePitch="360"/>

</xml_diff>

<commit_message>
plots work when no station datum, style template works for the table now too
</commit_message>
<xml_diff>
--- a/R/Report templates/style_template.docx
+++ b/R/Report templates/style_template.docx
@@ -45,6 +45,20 @@
       </w:pPr>
       <w:r>
         <w:t>TEMPLATE DOCUMENT</w:t>
+      </w:r>
+    </w:p>
+    <w:p>
+      <w:pPr>
+        <w:pStyle w:val="Subtitle"/>
+        <w:rPr>
+          <w:lang w:val="en-US"/>
+        </w:rPr>
+      </w:pPr>
+      <w:r>
+        <w:rPr>
+          <w:lang w:val="en-US"/>
+        </w:rPr>
+        <w:t>This is a subtitle</w:t>
       </w:r>
     </w:p>
     <w:p>
@@ -111,18 +125,387 @@
           <w:pPr>
             <w:pStyle w:val="NoSpacing"/>
           </w:pPr>
-          <w:fldSimple w:instr=" TOC \o &quot;1-3&quot; \h \z \u ">
-            <w:r>
-              <w:rPr>
-                <w:noProof/>
-                <w:lang w:val="en-US"/>
-              </w:rPr>
-              <w:t>No table of contents entries found.</w:t>
-            </w:r>
-          </w:fldSimple>
+          <w:r>
+            <w:fldChar w:fldCharType="begin"/>
+          </w:r>
+          <w:r>
+            <w:instrText xml:space="preserve"> TOC \o "1-3" \h \z \u </w:instrText>
+          </w:r>
+          <w:r>
+            <w:fldChar w:fldCharType="separate"/>
+          </w:r>
+          <w:r>
+            <w:rPr>
+              <w:noProof/>
+              <w:lang w:val="en-US"/>
+            </w:rPr>
+            <w:t>No table of contents entries found.</w:t>
+          </w:r>
+          <w:r>
+            <w:rPr>
+              <w:noProof/>
+              <w:lang w:val="en-US"/>
+            </w:rPr>
+            <w:fldChar w:fldCharType="end"/>
+          </w:r>
         </w:p>
       </w:sdtContent>
     </w:sdt>
+    <w:tbl>
+      <w:tblPr>
+        <w:tblStyle w:val="Table"/>
+        <w:tblW w:w="0" w:type="auto"/>
+        <w:tblLook w:val="04A0" w:firstRow="1" w:lastRow="0" w:firstColumn="1" w:lastColumn="0" w:noHBand="0" w:noVBand="1"/>
+      </w:tblPr>
+      <w:tblGrid>
+        <w:gridCol w:w="3655"/>
+        <w:gridCol w:w="3655"/>
+        <w:gridCol w:w="3480"/>
+      </w:tblGrid>
+      <w:tr>
+        <w:trPr>
+          <w:cnfStyle w:val="100000000000" w:firstRow="1" w:lastRow="0" w:firstColumn="0" w:lastColumn="0" w:oddVBand="0" w:evenVBand="0" w:oddHBand="0" w:evenHBand="0" w:firstRowFirstColumn="0" w:firstRowLastColumn="0" w:lastRowFirstColumn="0" w:lastRowLastColumn="0"/>
+        </w:trPr>
+        <w:tc>
+          <w:tcPr>
+            <w:cnfStyle w:val="001000000000" w:firstRow="0" w:lastRow="0" w:firstColumn="1" w:lastColumn="0" w:oddVBand="0" w:evenVBand="0" w:oddHBand="0" w:evenHBand="0" w:firstRowFirstColumn="0" w:firstRowLastColumn="0" w:lastRowFirstColumn="0" w:lastRowLastColumn="0"/>
+            <w:tcW w:w="3655" w:type="dxa"/>
+          </w:tcPr>
+          <w:p>
+            <w:pPr>
+              <w:spacing w:line="259" w:lineRule="auto"/>
+              <w:rPr>
+                <w:sz w:val="24"/>
+                <w:szCs w:val="24"/>
+              </w:rPr>
+            </w:pPr>
+            <w:r>
+              <w:rPr>
+                <w:sz w:val="24"/>
+                <w:szCs w:val="24"/>
+              </w:rPr>
+              <w:t>Test</w:t>
+            </w:r>
+          </w:p>
+        </w:tc>
+        <w:tc>
+          <w:tcPr>
+            <w:tcW w:w="3655" w:type="dxa"/>
+          </w:tcPr>
+          <w:p>
+            <w:pPr>
+              <w:spacing w:line="259" w:lineRule="auto"/>
+              <w:cnfStyle w:val="100000000000" w:firstRow="1" w:lastRow="0" w:firstColumn="0" w:lastColumn="0" w:oddVBand="0" w:evenVBand="0" w:oddHBand="0" w:evenHBand="0" w:firstRowFirstColumn="0" w:firstRowLastColumn="0" w:lastRowFirstColumn="0" w:lastRowLastColumn="0"/>
+              <w:rPr>
+                <w:sz w:val="24"/>
+                <w:szCs w:val="24"/>
+              </w:rPr>
+            </w:pPr>
+            <w:r>
+              <w:rPr>
+                <w:sz w:val="24"/>
+                <w:szCs w:val="24"/>
+              </w:rPr>
+              <w:t>Test</w:t>
+            </w:r>
+          </w:p>
+        </w:tc>
+        <w:tc>
+          <w:tcPr>
+            <w:tcW w:w="3480" w:type="dxa"/>
+          </w:tcPr>
+          <w:p>
+            <w:pPr>
+              <w:spacing w:line="259" w:lineRule="auto"/>
+              <w:cnfStyle w:val="100000000000" w:firstRow="1" w:lastRow="0" w:firstColumn="0" w:lastColumn="0" w:oddVBand="0" w:evenVBand="0" w:oddHBand="0" w:evenHBand="0" w:firstRowFirstColumn="0" w:firstRowLastColumn="0" w:lastRowFirstColumn="0" w:lastRowLastColumn="0"/>
+              <w:rPr>
+                <w:sz w:val="24"/>
+                <w:szCs w:val="24"/>
+              </w:rPr>
+            </w:pPr>
+            <w:r>
+              <w:rPr>
+                <w:sz w:val="24"/>
+                <w:szCs w:val="24"/>
+              </w:rPr>
+              <w:t>Test</w:t>
+            </w:r>
+          </w:p>
+        </w:tc>
+      </w:tr>
+      <w:tr>
+        <w:tc>
+          <w:tcPr>
+            <w:cnfStyle w:val="001000000000" w:firstRow="0" w:lastRow="0" w:firstColumn="1" w:lastColumn="0" w:oddVBand="0" w:evenVBand="0" w:oddHBand="0" w:evenHBand="0" w:firstRowFirstColumn="0" w:firstRowLastColumn="0" w:lastRowFirstColumn="0" w:lastRowLastColumn="0"/>
+            <w:tcW w:w="3655" w:type="dxa"/>
+          </w:tcPr>
+          <w:p>
+            <w:pPr>
+              <w:spacing w:line="259" w:lineRule="auto"/>
+              <w:rPr>
+                <w:sz w:val="24"/>
+                <w:szCs w:val="24"/>
+              </w:rPr>
+            </w:pPr>
+            <w:r>
+              <w:rPr>
+                <w:sz w:val="24"/>
+                <w:szCs w:val="24"/>
+              </w:rPr>
+              <w:t>Test</w:t>
+            </w:r>
+          </w:p>
+        </w:tc>
+        <w:tc>
+          <w:tcPr>
+            <w:tcW w:w="3655" w:type="dxa"/>
+          </w:tcPr>
+          <w:p>
+            <w:pPr>
+              <w:spacing w:line="259" w:lineRule="auto"/>
+              <w:cnfStyle w:val="000000000000" w:firstRow="0" w:lastRow="0" w:firstColumn="0" w:lastColumn="0" w:oddVBand="0" w:evenVBand="0" w:oddHBand="0" w:evenHBand="0" w:firstRowFirstColumn="0" w:firstRowLastColumn="0" w:lastRowFirstColumn="0" w:lastRowLastColumn="0"/>
+              <w:rPr>
+                <w:sz w:val="24"/>
+                <w:szCs w:val="24"/>
+              </w:rPr>
+            </w:pPr>
+            <w:r>
+              <w:rPr>
+                <w:sz w:val="24"/>
+                <w:szCs w:val="24"/>
+              </w:rPr>
+              <w:t>Test</w:t>
+            </w:r>
+          </w:p>
+        </w:tc>
+        <w:tc>
+          <w:tcPr>
+            <w:tcW w:w="3480" w:type="dxa"/>
+          </w:tcPr>
+          <w:p>
+            <w:pPr>
+              <w:spacing w:line="259" w:lineRule="auto"/>
+              <w:cnfStyle w:val="000000000000" w:firstRow="0" w:lastRow="0" w:firstColumn="0" w:lastColumn="0" w:oddVBand="0" w:evenVBand="0" w:oddHBand="0" w:evenHBand="0" w:firstRowFirstColumn="0" w:firstRowLastColumn="0" w:lastRowFirstColumn="0" w:lastRowLastColumn="0"/>
+              <w:rPr>
+                <w:sz w:val="24"/>
+                <w:szCs w:val="24"/>
+              </w:rPr>
+            </w:pPr>
+            <w:r>
+              <w:rPr>
+                <w:sz w:val="24"/>
+                <w:szCs w:val="24"/>
+              </w:rPr>
+              <w:t>Test</w:t>
+            </w:r>
+          </w:p>
+        </w:tc>
+      </w:tr>
+      <w:tr>
+        <w:tc>
+          <w:tcPr>
+            <w:cnfStyle w:val="001000000000" w:firstRow="0" w:lastRow="0" w:firstColumn="1" w:lastColumn="0" w:oddVBand="0" w:evenVBand="0" w:oddHBand="0" w:evenHBand="0" w:firstRowFirstColumn="0" w:firstRowLastColumn="0" w:lastRowFirstColumn="0" w:lastRowLastColumn="0"/>
+            <w:tcW w:w="3655" w:type="dxa"/>
+          </w:tcPr>
+          <w:p>
+            <w:pPr>
+              <w:spacing w:line="259" w:lineRule="auto"/>
+              <w:rPr>
+                <w:sz w:val="24"/>
+                <w:szCs w:val="24"/>
+              </w:rPr>
+            </w:pPr>
+            <w:r>
+              <w:rPr>
+                <w:sz w:val="24"/>
+                <w:szCs w:val="24"/>
+              </w:rPr>
+              <w:t>Test</w:t>
+            </w:r>
+          </w:p>
+        </w:tc>
+        <w:tc>
+          <w:tcPr>
+            <w:tcW w:w="3655" w:type="dxa"/>
+          </w:tcPr>
+          <w:p>
+            <w:pPr>
+              <w:spacing w:line="259" w:lineRule="auto"/>
+              <w:cnfStyle w:val="000000000000" w:firstRow="0" w:lastRow="0" w:firstColumn="0" w:lastColumn="0" w:oddVBand="0" w:evenVBand="0" w:oddHBand="0" w:evenHBand="0" w:firstRowFirstColumn="0" w:firstRowLastColumn="0" w:lastRowFirstColumn="0" w:lastRowLastColumn="0"/>
+              <w:rPr>
+                <w:sz w:val="24"/>
+                <w:szCs w:val="24"/>
+              </w:rPr>
+            </w:pPr>
+            <w:r>
+              <w:rPr>
+                <w:sz w:val="24"/>
+                <w:szCs w:val="24"/>
+              </w:rPr>
+              <w:t>Test</w:t>
+            </w:r>
+          </w:p>
+        </w:tc>
+        <w:tc>
+          <w:tcPr>
+            <w:tcW w:w="3480" w:type="dxa"/>
+          </w:tcPr>
+          <w:p>
+            <w:pPr>
+              <w:spacing w:line="259" w:lineRule="auto"/>
+              <w:cnfStyle w:val="000000000000" w:firstRow="0" w:lastRow="0" w:firstColumn="0" w:lastColumn="0" w:oddVBand="0" w:evenVBand="0" w:oddHBand="0" w:evenHBand="0" w:firstRowFirstColumn="0" w:firstRowLastColumn="0" w:lastRowFirstColumn="0" w:lastRowLastColumn="0"/>
+              <w:rPr>
+                <w:sz w:val="24"/>
+                <w:szCs w:val="24"/>
+              </w:rPr>
+            </w:pPr>
+            <w:r>
+              <w:rPr>
+                <w:sz w:val="24"/>
+                <w:szCs w:val="24"/>
+              </w:rPr>
+              <w:t>Test</w:t>
+            </w:r>
+          </w:p>
+        </w:tc>
+      </w:tr>
+      <w:tr>
+        <w:tc>
+          <w:tcPr>
+            <w:cnfStyle w:val="001000000000" w:firstRow="0" w:lastRow="0" w:firstColumn="1" w:lastColumn="0" w:oddVBand="0" w:evenVBand="0" w:oddHBand="0" w:evenHBand="0" w:firstRowFirstColumn="0" w:firstRowLastColumn="0" w:lastRowFirstColumn="0" w:lastRowLastColumn="0"/>
+            <w:tcW w:w="3655" w:type="dxa"/>
+          </w:tcPr>
+          <w:p>
+            <w:pPr>
+              <w:spacing w:line="259" w:lineRule="auto"/>
+              <w:rPr>
+                <w:sz w:val="24"/>
+                <w:szCs w:val="24"/>
+              </w:rPr>
+            </w:pPr>
+            <w:r>
+              <w:rPr>
+                <w:sz w:val="24"/>
+                <w:szCs w:val="24"/>
+              </w:rPr>
+              <w:t>Test</w:t>
+            </w:r>
+          </w:p>
+        </w:tc>
+        <w:tc>
+          <w:tcPr>
+            <w:tcW w:w="3655" w:type="dxa"/>
+          </w:tcPr>
+          <w:p>
+            <w:pPr>
+              <w:spacing w:line="259" w:lineRule="auto"/>
+              <w:cnfStyle w:val="000000000000" w:firstRow="0" w:lastRow="0" w:firstColumn="0" w:lastColumn="0" w:oddVBand="0" w:evenVBand="0" w:oddHBand="0" w:evenHBand="0" w:firstRowFirstColumn="0" w:firstRowLastColumn="0" w:lastRowFirstColumn="0" w:lastRowLastColumn="0"/>
+              <w:rPr>
+                <w:sz w:val="24"/>
+                <w:szCs w:val="24"/>
+              </w:rPr>
+            </w:pPr>
+            <w:r>
+              <w:rPr>
+                <w:sz w:val="24"/>
+                <w:szCs w:val="24"/>
+              </w:rPr>
+              <w:t>Test</w:t>
+            </w:r>
+          </w:p>
+        </w:tc>
+        <w:tc>
+          <w:tcPr>
+            <w:tcW w:w="3480" w:type="dxa"/>
+          </w:tcPr>
+          <w:p>
+            <w:pPr>
+              <w:spacing w:line="259" w:lineRule="auto"/>
+              <w:cnfStyle w:val="000000000000" w:firstRow="0" w:lastRow="0" w:firstColumn="0" w:lastColumn="0" w:oddVBand="0" w:evenVBand="0" w:oddHBand="0" w:evenHBand="0" w:firstRowFirstColumn="0" w:firstRowLastColumn="0" w:lastRowFirstColumn="0" w:lastRowLastColumn="0"/>
+              <w:rPr>
+                <w:sz w:val="24"/>
+                <w:szCs w:val="24"/>
+              </w:rPr>
+            </w:pPr>
+            <w:r>
+              <w:rPr>
+                <w:sz w:val="24"/>
+                <w:szCs w:val="24"/>
+              </w:rPr>
+              <w:t>Test</w:t>
+            </w:r>
+          </w:p>
+        </w:tc>
+      </w:tr>
+      <w:tr>
+        <w:tc>
+          <w:tcPr>
+            <w:cnfStyle w:val="001000000000" w:firstRow="0" w:lastRow="0" w:firstColumn="1" w:lastColumn="0" w:oddVBand="0" w:evenVBand="0" w:oddHBand="0" w:evenHBand="0" w:firstRowFirstColumn="0" w:firstRowLastColumn="0" w:lastRowFirstColumn="0" w:lastRowLastColumn="0"/>
+            <w:tcW w:w="3655" w:type="dxa"/>
+          </w:tcPr>
+          <w:p>
+            <w:pPr>
+              <w:spacing w:line="259" w:lineRule="auto"/>
+              <w:rPr>
+                <w:sz w:val="24"/>
+                <w:szCs w:val="24"/>
+              </w:rPr>
+            </w:pPr>
+            <w:r>
+              <w:rPr>
+                <w:sz w:val="24"/>
+                <w:szCs w:val="24"/>
+              </w:rPr>
+              <w:t>Test</w:t>
+            </w:r>
+          </w:p>
+        </w:tc>
+        <w:tc>
+          <w:tcPr>
+            <w:tcW w:w="3655" w:type="dxa"/>
+          </w:tcPr>
+          <w:p>
+            <w:pPr>
+              <w:spacing w:line="259" w:lineRule="auto"/>
+              <w:cnfStyle w:val="000000000000" w:firstRow="0" w:lastRow="0" w:firstColumn="0" w:lastColumn="0" w:oddVBand="0" w:evenVBand="0" w:oddHBand="0" w:evenHBand="0" w:firstRowFirstColumn="0" w:firstRowLastColumn="0" w:lastRowFirstColumn="0" w:lastRowLastColumn="0"/>
+              <w:rPr>
+                <w:sz w:val="24"/>
+                <w:szCs w:val="24"/>
+              </w:rPr>
+            </w:pPr>
+            <w:r>
+              <w:rPr>
+                <w:sz w:val="24"/>
+                <w:szCs w:val="24"/>
+              </w:rPr>
+              <w:t>test</w:t>
+            </w:r>
+          </w:p>
+        </w:tc>
+        <w:tc>
+          <w:tcPr>
+            <w:tcW w:w="3480" w:type="dxa"/>
+          </w:tcPr>
+          <w:p>
+            <w:pPr>
+              <w:spacing w:line="259" w:lineRule="auto"/>
+              <w:cnfStyle w:val="000000000000" w:firstRow="0" w:lastRow="0" w:firstColumn="0" w:lastColumn="0" w:oddVBand="0" w:evenVBand="0" w:oddHBand="0" w:evenHBand="0" w:firstRowFirstColumn="0" w:firstRowLastColumn="0" w:lastRowFirstColumn="0" w:lastRowLastColumn="0"/>
+              <w:rPr>
+                <w:sz w:val="24"/>
+                <w:szCs w:val="24"/>
+              </w:rPr>
+            </w:pPr>
+            <w:r>
+              <w:rPr>
+                <w:sz w:val="24"/>
+                <w:szCs w:val="24"/>
+              </w:rPr>
+              <w:t>test</w:t>
+            </w:r>
+          </w:p>
+        </w:tc>
+      </w:tr>
+    </w:tbl>
     <w:p>
       <w:pPr>
         <w:spacing w:line="259" w:lineRule="auto"/>
@@ -170,7 +553,7 @@
   <w:endnote w:type="separator" w:id="-1">
     <w:p>
       <w:pPr>
-        <w:spacing w:after="0" w:line="240" w:lineRule="auto"/>
+        <w:spacing w:after="0"/>
       </w:pPr>
       <w:r>
         <w:separator/>
@@ -180,7 +563,7 @@
   <w:endnote w:type="continuationSeparator" w:id="0">
     <w:p>
       <w:pPr>
-        <w:spacing w:after="0" w:line="240" w:lineRule="auto"/>
+        <w:spacing w:after="0"/>
       </w:pPr>
       <w:r>
         <w:continuationSeparator/>
@@ -268,7 +651,7 @@
   <w:footnote w:type="separator" w:id="-1">
     <w:p>
       <w:pPr>
-        <w:spacing w:after="0" w:line="240" w:lineRule="auto"/>
+        <w:spacing w:after="0"/>
       </w:pPr>
       <w:r>
         <w:separator/>
@@ -278,7 +661,7 @@
   <w:footnote w:type="continuationSeparator" w:id="0">
     <w:p>
       <w:pPr>
-        <w:spacing w:after="0" w:line="240" w:lineRule="auto"/>
+        <w:spacing w:after="0"/>
       </w:pPr>
       <w:r>
         <w:continuationSeparator/>
@@ -4375,9 +4758,9 @@
   <w:style w:type="paragraph" w:default="1" w:styleId="Normal">
     <w:name w:val="Normal"/>
     <w:qFormat/>
-    <w:rsid w:val="00376F7E"/>
+    <w:rsid w:val="005065F0"/>
     <w:pPr>
-      <w:spacing w:line="360" w:lineRule="auto"/>
+      <w:spacing w:line="240" w:lineRule="auto"/>
     </w:pPr>
   </w:style>
   <w:style w:type="paragraph" w:styleId="Heading1">
@@ -4558,7 +4941,7 @@
     <w:qFormat/>
     <w:rsid w:val="002A60C2"/>
     <w:pPr>
-      <w:spacing w:after="200" w:line="240" w:lineRule="auto"/>
+      <w:spacing w:after="200"/>
     </w:pPr>
     <w:rPr>
       <w:i/>
@@ -4603,9 +4986,6 @@
     <w:semiHidden/>
     <w:unhideWhenUsed/>
     <w:rsid w:val="00A1763A"/>
-    <w:pPr>
-      <w:spacing w:line="240" w:lineRule="auto"/>
-    </w:pPr>
     <w:rPr>
       <w:sz w:val="20"/>
       <w:szCs w:val="20"/>
@@ -4660,7 +5040,7 @@
     <w:unhideWhenUsed/>
     <w:rsid w:val="00A1763A"/>
     <w:pPr>
-      <w:spacing w:after="0" w:line="240" w:lineRule="auto"/>
+      <w:spacing w:after="0"/>
     </w:pPr>
     <w:rPr>
       <w:rFonts w:ascii="Segoe UI" w:hAnsi="Segoe UI" w:cs="Segoe UI"/>
@@ -4747,7 +5127,7 @@
         <w:tab w:val="center" w:pos="4680"/>
         <w:tab w:val="right" w:pos="9360"/>
       </w:tabs>
-      <w:spacing w:after="0" w:line="240" w:lineRule="auto"/>
+      <w:spacing w:after="0"/>
     </w:pPr>
   </w:style>
   <w:style w:type="character" w:customStyle="1" w:styleId="HeaderChar">
@@ -4769,7 +5149,7 @@
         <w:tab w:val="center" w:pos="4680"/>
         <w:tab w:val="right" w:pos="9360"/>
       </w:tabs>
-      <w:spacing w:after="0" w:line="240" w:lineRule="auto"/>
+      <w:spacing w:after="0"/>
     </w:pPr>
   </w:style>
   <w:style w:type="character" w:customStyle="1" w:styleId="FooterChar">
@@ -4788,7 +5168,7 @@
     <w:qFormat/>
     <w:rsid w:val="006D4E98"/>
     <w:pPr>
-      <w:spacing w:after="0" w:line="240" w:lineRule="auto"/>
+      <w:spacing w:after="0"/>
       <w:contextualSpacing/>
     </w:pPr>
     <w:rPr>
@@ -4884,6 +5264,682 @@
       <w:iCs/>
       <w:color w:val="1B3843" w:themeColor="accent1" w:themeShade="BF"/>
     </w:rPr>
+  </w:style>
+  <w:style w:type="paragraph" w:styleId="Subtitle">
+    <w:name w:val="Subtitle"/>
+    <w:basedOn w:val="Normal"/>
+    <w:next w:val="Normal"/>
+    <w:link w:val="SubtitleChar"/>
+    <w:uiPriority w:val="11"/>
+    <w:qFormat/>
+    <w:rsid w:val="00B072BA"/>
+    <w:pPr>
+      <w:numPr>
+        <w:ilvl w:val="1"/>
+      </w:numPr>
+      <w:spacing w:before="240"/>
+    </w:pPr>
+    <w:rPr>
+      <w:rFonts w:eastAsiaTheme="minorEastAsia"/>
+      <w:color w:val="1B3843" w:themeColor="accent1" w:themeShade="BF"/>
+      <w:spacing w:val="15"/>
+      <w:sz w:val="28"/>
+    </w:rPr>
+  </w:style>
+  <w:style w:type="character" w:customStyle="1" w:styleId="SubtitleChar">
+    <w:name w:val="Subtitle Char"/>
+    <w:basedOn w:val="DefaultParagraphFont"/>
+    <w:link w:val="Subtitle"/>
+    <w:uiPriority w:val="11"/>
+    <w:rsid w:val="00B072BA"/>
+    <w:rPr>
+      <w:rFonts w:eastAsiaTheme="minorEastAsia"/>
+      <w:color w:val="1B3843" w:themeColor="accent1" w:themeShade="BF"/>
+      <w:spacing w:val="15"/>
+      <w:sz w:val="28"/>
+    </w:rPr>
+  </w:style>
+  <w:style w:type="table" w:styleId="TableGridLight">
+    <w:name w:val="Grid Table Light"/>
+    <w:basedOn w:val="TableNormal"/>
+    <w:uiPriority w:val="40"/>
+    <w:rsid w:val="00EE4860"/>
+    <w:pPr>
+      <w:spacing w:after="0" w:line="240" w:lineRule="auto"/>
+    </w:pPr>
+    <w:tblPr>
+      <w:tblBorders>
+        <w:top w:val="single" w:sz="4" w:space="0" w:color="BFBFBF" w:themeColor="background1" w:themeShade="BF"/>
+        <w:left w:val="single" w:sz="4" w:space="0" w:color="BFBFBF" w:themeColor="background1" w:themeShade="BF"/>
+        <w:bottom w:val="single" w:sz="4" w:space="0" w:color="BFBFBF" w:themeColor="background1" w:themeShade="BF"/>
+        <w:right w:val="single" w:sz="4" w:space="0" w:color="BFBFBF" w:themeColor="background1" w:themeShade="BF"/>
+        <w:insideH w:val="single" w:sz="4" w:space="0" w:color="BFBFBF" w:themeColor="background1" w:themeShade="BF"/>
+        <w:insideV w:val="single" w:sz="4" w:space="0" w:color="BFBFBF" w:themeColor="background1" w:themeShade="BF"/>
+      </w:tblBorders>
+    </w:tblPr>
+  </w:style>
+  <w:style w:type="table" w:styleId="GridTable1Light">
+    <w:name w:val="Grid Table 1 Light"/>
+    <w:basedOn w:val="TableNormal"/>
+    <w:uiPriority w:val="46"/>
+    <w:rsid w:val="00EE4860"/>
+    <w:pPr>
+      <w:spacing w:after="0" w:line="240" w:lineRule="auto"/>
+    </w:pPr>
+    <w:tblPr>
+      <w:tblStyleRowBandSize w:val="1"/>
+      <w:tblStyleColBandSize w:val="1"/>
+      <w:tblBorders>
+        <w:top w:val="single" w:sz="4" w:space="0" w:color="999999" w:themeColor="text1" w:themeTint="66"/>
+        <w:left w:val="single" w:sz="4" w:space="0" w:color="999999" w:themeColor="text1" w:themeTint="66"/>
+        <w:bottom w:val="single" w:sz="4" w:space="0" w:color="999999" w:themeColor="text1" w:themeTint="66"/>
+        <w:right w:val="single" w:sz="4" w:space="0" w:color="999999" w:themeColor="text1" w:themeTint="66"/>
+        <w:insideH w:val="single" w:sz="4" w:space="0" w:color="999999" w:themeColor="text1" w:themeTint="66"/>
+        <w:insideV w:val="single" w:sz="4" w:space="0" w:color="999999" w:themeColor="text1" w:themeTint="66"/>
+      </w:tblBorders>
+    </w:tblPr>
+    <w:tblStylePr w:type="firstRow">
+      <w:rPr>
+        <w:b/>
+        <w:bCs/>
+      </w:rPr>
+      <w:tblPr/>
+      <w:tcPr>
+        <w:tcBorders>
+          <w:bottom w:val="single" w:sz="12" w:space="0" w:color="666666" w:themeColor="text1" w:themeTint="99"/>
+        </w:tcBorders>
+      </w:tcPr>
+    </w:tblStylePr>
+    <w:tblStylePr w:type="lastRow">
+      <w:rPr>
+        <w:b/>
+        <w:bCs/>
+      </w:rPr>
+      <w:tblPr/>
+      <w:tcPr>
+        <w:tcBorders>
+          <w:top w:val="double" w:sz="2" w:space="0" w:color="666666" w:themeColor="text1" w:themeTint="99"/>
+        </w:tcBorders>
+      </w:tcPr>
+    </w:tblStylePr>
+    <w:tblStylePr w:type="firstCol">
+      <w:rPr>
+        <w:b/>
+        <w:bCs/>
+      </w:rPr>
+    </w:tblStylePr>
+    <w:tblStylePr w:type="lastCol">
+      <w:rPr>
+        <w:b/>
+        <w:bCs/>
+      </w:rPr>
+    </w:tblStylePr>
+  </w:style>
+  <w:style w:type="table" w:styleId="GridTable1Light-Accent1">
+    <w:name w:val="Grid Table 1 Light Accent 1"/>
+    <w:basedOn w:val="TableNormal"/>
+    <w:uiPriority w:val="46"/>
+    <w:rsid w:val="00EE4860"/>
+    <w:pPr>
+      <w:spacing w:after="0" w:line="240" w:lineRule="auto"/>
+    </w:pPr>
+    <w:tblPr>
+      <w:tblStyleRowBandSize w:val="1"/>
+      <w:tblStyleColBandSize w:val="1"/>
+      <w:tblBorders>
+        <w:top w:val="single" w:sz="4" w:space="0" w:color="91C1D3" w:themeColor="accent1" w:themeTint="66"/>
+        <w:left w:val="single" w:sz="4" w:space="0" w:color="91C1D3" w:themeColor="accent1" w:themeTint="66"/>
+        <w:bottom w:val="single" w:sz="4" w:space="0" w:color="91C1D3" w:themeColor="accent1" w:themeTint="66"/>
+        <w:right w:val="single" w:sz="4" w:space="0" w:color="91C1D3" w:themeColor="accent1" w:themeTint="66"/>
+        <w:insideH w:val="single" w:sz="4" w:space="0" w:color="91C1D3" w:themeColor="accent1" w:themeTint="66"/>
+        <w:insideV w:val="single" w:sz="4" w:space="0" w:color="91C1D3" w:themeColor="accent1" w:themeTint="66"/>
+      </w:tblBorders>
+    </w:tblPr>
+    <w:tblStylePr w:type="firstRow">
+      <w:rPr>
+        <w:b/>
+        <w:bCs/>
+      </w:rPr>
+      <w:tblPr/>
+      <w:tcPr>
+        <w:tcBorders>
+          <w:bottom w:val="single" w:sz="12" w:space="0" w:color="5AA3BD" w:themeColor="accent1" w:themeTint="99"/>
+        </w:tcBorders>
+      </w:tcPr>
+    </w:tblStylePr>
+    <w:tblStylePr w:type="lastRow">
+      <w:rPr>
+        <w:b/>
+        <w:bCs/>
+      </w:rPr>
+      <w:tblPr/>
+      <w:tcPr>
+        <w:tcBorders>
+          <w:top w:val="double" w:sz="2" w:space="0" w:color="5AA3BD" w:themeColor="accent1" w:themeTint="99"/>
+        </w:tcBorders>
+      </w:tcPr>
+    </w:tblStylePr>
+    <w:tblStylePr w:type="firstCol">
+      <w:rPr>
+        <w:b/>
+        <w:bCs/>
+      </w:rPr>
+    </w:tblStylePr>
+    <w:tblStylePr w:type="lastCol">
+      <w:rPr>
+        <w:b/>
+        <w:bCs/>
+      </w:rPr>
+    </w:tblStylePr>
+  </w:style>
+  <w:style w:type="table" w:customStyle="1" w:styleId="Table">
+    <w:name w:val="Table"/>
+    <w:basedOn w:val="GridTable1Light"/>
+    <w:uiPriority w:val="99"/>
+    <w:rsid w:val="005D243F"/>
+    <w:tblPr>
+      <w:tblBorders>
+        <w:top w:val="single" w:sz="6" w:space="0" w:color="0070C0"/>
+        <w:left w:val="single" w:sz="6" w:space="0" w:color="0070C0"/>
+        <w:bottom w:val="single" w:sz="6" w:space="0" w:color="0070C0"/>
+        <w:right w:val="single" w:sz="6" w:space="0" w:color="0070C0"/>
+        <w:insideH w:val="single" w:sz="6" w:space="0" w:color="0070C0"/>
+        <w:insideV w:val="single" w:sz="6" w:space="0" w:color="0070C0"/>
+      </w:tblBorders>
+    </w:tblPr>
+    <w:tblStylePr w:type="firstRow">
+      <w:rPr>
+        <w:b/>
+        <w:bCs/>
+        <w:color w:val="FFFFFF" w:themeColor="background1"/>
+      </w:rPr>
+      <w:tblPr/>
+      <w:tcPr>
+        <w:tcBorders>
+          <w:top w:val="single" w:sz="4" w:space="0" w:color="0097A9" w:themeColor="accent2"/>
+          <w:left w:val="single" w:sz="4" w:space="0" w:color="0097A9" w:themeColor="accent2"/>
+          <w:bottom w:val="single" w:sz="4" w:space="0" w:color="0097A9" w:themeColor="accent2"/>
+          <w:right w:val="single" w:sz="4" w:space="0" w:color="0097A9" w:themeColor="accent2"/>
+          <w:insideH w:val="nil"/>
+          <w:insideV w:val="nil"/>
+        </w:tcBorders>
+        <w:shd w:val="clear" w:color="auto" w:fill="0070C0"/>
+      </w:tcPr>
+    </w:tblStylePr>
+    <w:tblStylePr w:type="lastRow">
+      <w:rPr>
+        <w:b/>
+        <w:bCs/>
+      </w:rPr>
+      <w:tblPr/>
+      <w:tcPr>
+        <w:tcBorders>
+          <w:top w:val="double" w:sz="4" w:space="0" w:color="0097A9" w:themeColor="accent2"/>
+        </w:tcBorders>
+      </w:tcPr>
+    </w:tblStylePr>
+    <w:tblStylePr w:type="firstCol">
+      <w:rPr>
+        <w:b/>
+        <w:bCs/>
+      </w:rPr>
+    </w:tblStylePr>
+    <w:tblStylePr w:type="lastCol">
+      <w:rPr>
+        <w:b/>
+        <w:bCs/>
+      </w:rPr>
+    </w:tblStylePr>
+  </w:style>
+  <w:style w:type="table" w:styleId="GridTable3">
+    <w:name w:val="Grid Table 3"/>
+    <w:basedOn w:val="TableNormal"/>
+    <w:uiPriority w:val="48"/>
+    <w:rsid w:val="00EE4860"/>
+    <w:pPr>
+      <w:spacing w:after="0" w:line="240" w:lineRule="auto"/>
+    </w:pPr>
+    <w:tblPr>
+      <w:tblStyleRowBandSize w:val="1"/>
+      <w:tblStyleColBandSize w:val="1"/>
+      <w:tblBorders>
+        <w:top w:val="single" w:sz="4" w:space="0" w:color="666666" w:themeColor="text1" w:themeTint="99"/>
+        <w:left w:val="single" w:sz="4" w:space="0" w:color="666666" w:themeColor="text1" w:themeTint="99"/>
+        <w:bottom w:val="single" w:sz="4" w:space="0" w:color="666666" w:themeColor="text1" w:themeTint="99"/>
+        <w:right w:val="single" w:sz="4" w:space="0" w:color="666666" w:themeColor="text1" w:themeTint="99"/>
+        <w:insideH w:val="single" w:sz="4" w:space="0" w:color="666666" w:themeColor="text1" w:themeTint="99"/>
+        <w:insideV w:val="single" w:sz="4" w:space="0" w:color="666666" w:themeColor="text1" w:themeTint="99"/>
+      </w:tblBorders>
+    </w:tblPr>
+    <w:tblStylePr w:type="firstRow">
+      <w:rPr>
+        <w:b/>
+        <w:bCs/>
+      </w:rPr>
+      <w:tblPr/>
+      <w:tcPr>
+        <w:tcBorders>
+          <w:top w:val="nil"/>
+          <w:left w:val="nil"/>
+          <w:right w:val="nil"/>
+          <w:insideH w:val="nil"/>
+          <w:insideV w:val="nil"/>
+        </w:tcBorders>
+        <w:shd w:val="clear" w:color="auto" w:fill="FFFFFF" w:themeFill="background1"/>
+      </w:tcPr>
+    </w:tblStylePr>
+    <w:tblStylePr w:type="lastRow">
+      <w:rPr>
+        <w:b/>
+        <w:bCs/>
+      </w:rPr>
+      <w:tblPr/>
+      <w:tcPr>
+        <w:tcBorders>
+          <w:left w:val="nil"/>
+          <w:bottom w:val="nil"/>
+          <w:right w:val="nil"/>
+          <w:insideH w:val="nil"/>
+          <w:insideV w:val="nil"/>
+        </w:tcBorders>
+        <w:shd w:val="clear" w:color="auto" w:fill="FFFFFF" w:themeFill="background1"/>
+      </w:tcPr>
+    </w:tblStylePr>
+    <w:tblStylePr w:type="firstCol">
+      <w:pPr>
+        <w:jc w:val="right"/>
+      </w:pPr>
+      <w:rPr>
+        <w:i/>
+        <w:iCs/>
+      </w:rPr>
+      <w:tblPr/>
+      <w:tcPr>
+        <w:tcBorders>
+          <w:top w:val="nil"/>
+          <w:left w:val="nil"/>
+          <w:bottom w:val="nil"/>
+          <w:insideH w:val="nil"/>
+          <w:insideV w:val="nil"/>
+        </w:tcBorders>
+        <w:shd w:val="clear" w:color="auto" w:fill="FFFFFF" w:themeFill="background1"/>
+      </w:tcPr>
+    </w:tblStylePr>
+    <w:tblStylePr w:type="lastCol">
+      <w:rPr>
+        <w:i/>
+        <w:iCs/>
+      </w:rPr>
+      <w:tblPr/>
+      <w:tcPr>
+        <w:tcBorders>
+          <w:top w:val="nil"/>
+          <w:bottom w:val="nil"/>
+          <w:right w:val="nil"/>
+          <w:insideH w:val="nil"/>
+          <w:insideV w:val="nil"/>
+        </w:tcBorders>
+        <w:shd w:val="clear" w:color="auto" w:fill="FFFFFF" w:themeFill="background1"/>
+      </w:tcPr>
+    </w:tblStylePr>
+    <w:tblStylePr w:type="band1Vert">
+      <w:tblPr/>
+      <w:tcPr>
+        <w:shd w:val="clear" w:color="auto" w:fill="CCCCCC" w:themeFill="text1" w:themeFillTint="33"/>
+      </w:tcPr>
+    </w:tblStylePr>
+    <w:tblStylePr w:type="band1Horz">
+      <w:tblPr/>
+      <w:tcPr>
+        <w:shd w:val="clear" w:color="auto" w:fill="CCCCCC" w:themeFill="text1" w:themeFillTint="33"/>
+      </w:tcPr>
+    </w:tblStylePr>
+    <w:tblStylePr w:type="neCell">
+      <w:tblPr/>
+      <w:tcPr>
+        <w:tcBorders>
+          <w:bottom w:val="single" w:sz="4" w:space="0" w:color="666666" w:themeColor="text1" w:themeTint="99"/>
+        </w:tcBorders>
+      </w:tcPr>
+    </w:tblStylePr>
+    <w:tblStylePr w:type="nwCell">
+      <w:tblPr/>
+      <w:tcPr>
+        <w:tcBorders>
+          <w:bottom w:val="single" w:sz="4" w:space="0" w:color="666666" w:themeColor="text1" w:themeTint="99"/>
+        </w:tcBorders>
+      </w:tcPr>
+    </w:tblStylePr>
+    <w:tblStylePr w:type="seCell">
+      <w:tblPr/>
+      <w:tcPr>
+        <w:tcBorders>
+          <w:top w:val="single" w:sz="4" w:space="0" w:color="666666" w:themeColor="text1" w:themeTint="99"/>
+        </w:tcBorders>
+      </w:tcPr>
+    </w:tblStylePr>
+    <w:tblStylePr w:type="swCell">
+      <w:tblPr/>
+      <w:tcPr>
+        <w:tcBorders>
+          <w:top w:val="single" w:sz="4" w:space="0" w:color="666666" w:themeColor="text1" w:themeTint="99"/>
+        </w:tcBorders>
+      </w:tcPr>
+    </w:tblStylePr>
+  </w:style>
+  <w:style w:type="table" w:styleId="GridTable4-Accent2">
+    <w:name w:val="Grid Table 4 Accent 2"/>
+    <w:basedOn w:val="TableNormal"/>
+    <w:uiPriority w:val="49"/>
+    <w:rsid w:val="00EE4860"/>
+    <w:pPr>
+      <w:spacing w:after="0" w:line="240" w:lineRule="auto"/>
+    </w:pPr>
+    <w:tblPr>
+      <w:tblStyleRowBandSize w:val="1"/>
+      <w:tblStyleColBandSize w:val="1"/>
+      <w:tblBorders>
+        <w:top w:val="single" w:sz="4" w:space="0" w:color="32E8FF" w:themeColor="accent2" w:themeTint="99"/>
+        <w:left w:val="single" w:sz="4" w:space="0" w:color="32E8FF" w:themeColor="accent2" w:themeTint="99"/>
+        <w:bottom w:val="single" w:sz="4" w:space="0" w:color="32E8FF" w:themeColor="accent2" w:themeTint="99"/>
+        <w:right w:val="single" w:sz="4" w:space="0" w:color="32E8FF" w:themeColor="accent2" w:themeTint="99"/>
+        <w:insideH w:val="single" w:sz="4" w:space="0" w:color="32E8FF" w:themeColor="accent2" w:themeTint="99"/>
+        <w:insideV w:val="single" w:sz="4" w:space="0" w:color="32E8FF" w:themeColor="accent2" w:themeTint="99"/>
+      </w:tblBorders>
+    </w:tblPr>
+    <w:tblStylePr w:type="firstRow">
+      <w:rPr>
+        <w:b/>
+        <w:bCs/>
+        <w:color w:val="FFFFFF" w:themeColor="background1"/>
+      </w:rPr>
+      <w:tblPr/>
+      <w:tcPr>
+        <w:tcBorders>
+          <w:top w:val="single" w:sz="4" w:space="0" w:color="0097A9" w:themeColor="accent2"/>
+          <w:left w:val="single" w:sz="4" w:space="0" w:color="0097A9" w:themeColor="accent2"/>
+          <w:bottom w:val="single" w:sz="4" w:space="0" w:color="0097A9" w:themeColor="accent2"/>
+          <w:right w:val="single" w:sz="4" w:space="0" w:color="0097A9" w:themeColor="accent2"/>
+          <w:insideH w:val="nil"/>
+          <w:insideV w:val="nil"/>
+        </w:tcBorders>
+        <w:shd w:val="clear" w:color="auto" w:fill="0097A9" w:themeFill="accent2"/>
+      </w:tcPr>
+    </w:tblStylePr>
+    <w:tblStylePr w:type="lastRow">
+      <w:rPr>
+        <w:b/>
+        <w:bCs/>
+      </w:rPr>
+      <w:tblPr/>
+      <w:tcPr>
+        <w:tcBorders>
+          <w:top w:val="double" w:sz="4" w:space="0" w:color="0097A9" w:themeColor="accent2"/>
+        </w:tcBorders>
+      </w:tcPr>
+    </w:tblStylePr>
+    <w:tblStylePr w:type="firstCol">
+      <w:rPr>
+        <w:b/>
+        <w:bCs/>
+      </w:rPr>
+    </w:tblStylePr>
+    <w:tblStylePr w:type="lastCol">
+      <w:rPr>
+        <w:b/>
+        <w:bCs/>
+      </w:rPr>
+    </w:tblStylePr>
+    <w:tblStylePr w:type="band1Vert">
+      <w:tblPr/>
+      <w:tcPr>
+        <w:shd w:val="clear" w:color="auto" w:fill="BAF7FF" w:themeFill="accent2" w:themeFillTint="33"/>
+      </w:tcPr>
+    </w:tblStylePr>
+    <w:tblStylePr w:type="band1Horz">
+      <w:tblPr/>
+      <w:tcPr>
+        <w:shd w:val="clear" w:color="auto" w:fill="BAF7FF" w:themeFill="accent2" w:themeFillTint="33"/>
+      </w:tcPr>
+    </w:tblStylePr>
+  </w:style>
+  <w:style w:type="table" w:styleId="ListTable3-Accent1">
+    <w:name w:val="List Table 3 Accent 1"/>
+    <w:basedOn w:val="TableNormal"/>
+    <w:uiPriority w:val="48"/>
+    <w:rsid w:val="00EE4860"/>
+    <w:pPr>
+      <w:spacing w:after="0" w:line="240" w:lineRule="auto"/>
+    </w:pPr>
+    <w:tblPr>
+      <w:tblStyleRowBandSize w:val="1"/>
+      <w:tblStyleColBandSize w:val="1"/>
+      <w:tblBorders>
+        <w:top w:val="single" w:sz="4" w:space="0" w:color="244C5A" w:themeColor="accent1"/>
+        <w:left w:val="single" w:sz="4" w:space="0" w:color="244C5A" w:themeColor="accent1"/>
+        <w:bottom w:val="single" w:sz="4" w:space="0" w:color="244C5A" w:themeColor="accent1"/>
+        <w:right w:val="single" w:sz="4" w:space="0" w:color="244C5A" w:themeColor="accent1"/>
+      </w:tblBorders>
+    </w:tblPr>
+    <w:tblStylePr w:type="firstRow">
+      <w:rPr>
+        <w:b/>
+        <w:bCs/>
+        <w:color w:val="FFFFFF" w:themeColor="background1"/>
+      </w:rPr>
+      <w:tblPr/>
+      <w:tcPr>
+        <w:shd w:val="clear" w:color="auto" w:fill="244C5A" w:themeFill="accent1"/>
+      </w:tcPr>
+    </w:tblStylePr>
+    <w:tblStylePr w:type="lastRow">
+      <w:rPr>
+        <w:b/>
+        <w:bCs/>
+      </w:rPr>
+      <w:tblPr/>
+      <w:tcPr>
+        <w:tcBorders>
+          <w:top w:val="double" w:sz="4" w:space="0" w:color="244C5A" w:themeColor="accent1"/>
+        </w:tcBorders>
+        <w:shd w:val="clear" w:color="auto" w:fill="FFFFFF" w:themeFill="background1"/>
+      </w:tcPr>
+    </w:tblStylePr>
+    <w:tblStylePr w:type="firstCol">
+      <w:rPr>
+        <w:b/>
+        <w:bCs/>
+      </w:rPr>
+      <w:tblPr/>
+      <w:tcPr>
+        <w:tcBorders>
+          <w:right w:val="nil"/>
+        </w:tcBorders>
+        <w:shd w:val="clear" w:color="auto" w:fill="FFFFFF" w:themeFill="background1"/>
+      </w:tcPr>
+    </w:tblStylePr>
+    <w:tblStylePr w:type="lastCol">
+      <w:rPr>
+        <w:b/>
+        <w:bCs/>
+      </w:rPr>
+      <w:tblPr/>
+      <w:tcPr>
+        <w:tcBorders>
+          <w:left w:val="nil"/>
+        </w:tcBorders>
+        <w:shd w:val="clear" w:color="auto" w:fill="FFFFFF" w:themeFill="background1"/>
+      </w:tcPr>
+    </w:tblStylePr>
+    <w:tblStylePr w:type="band1Vert">
+      <w:tblPr/>
+      <w:tcPr>
+        <w:tcBorders>
+          <w:left w:val="single" w:sz="4" w:space="0" w:color="244C5A" w:themeColor="accent1"/>
+          <w:right w:val="single" w:sz="4" w:space="0" w:color="244C5A" w:themeColor="accent1"/>
+        </w:tcBorders>
+      </w:tcPr>
+    </w:tblStylePr>
+    <w:tblStylePr w:type="band1Horz">
+      <w:tblPr/>
+      <w:tcPr>
+        <w:tcBorders>
+          <w:top w:val="single" w:sz="4" w:space="0" w:color="244C5A" w:themeColor="accent1"/>
+          <w:bottom w:val="single" w:sz="4" w:space="0" w:color="244C5A" w:themeColor="accent1"/>
+          <w:insideH w:val="nil"/>
+        </w:tcBorders>
+      </w:tcPr>
+    </w:tblStylePr>
+    <w:tblStylePr w:type="neCell">
+      <w:tblPr/>
+      <w:tcPr>
+        <w:tcBorders>
+          <w:left w:val="nil"/>
+          <w:bottom w:val="nil"/>
+        </w:tcBorders>
+      </w:tcPr>
+    </w:tblStylePr>
+    <w:tblStylePr w:type="nwCell">
+      <w:tblPr/>
+      <w:tcPr>
+        <w:tcBorders>
+          <w:bottom w:val="nil"/>
+          <w:right w:val="nil"/>
+        </w:tcBorders>
+      </w:tcPr>
+    </w:tblStylePr>
+    <w:tblStylePr w:type="seCell">
+      <w:tblPr/>
+      <w:tcPr>
+        <w:tcBorders>
+          <w:top w:val="double" w:sz="4" w:space="0" w:color="244C5A" w:themeColor="accent1"/>
+          <w:left w:val="nil"/>
+        </w:tcBorders>
+      </w:tcPr>
+    </w:tblStylePr>
+    <w:tblStylePr w:type="swCell">
+      <w:tblPr/>
+      <w:tcPr>
+        <w:tcBorders>
+          <w:top w:val="double" w:sz="4" w:space="0" w:color="244C5A" w:themeColor="accent1"/>
+          <w:right w:val="nil"/>
+        </w:tcBorders>
+      </w:tcPr>
+    </w:tblStylePr>
+  </w:style>
+  <w:style w:type="table" w:styleId="GridTable1Light-Accent2">
+    <w:name w:val="Grid Table 1 Light Accent 2"/>
+    <w:basedOn w:val="TableNormal"/>
+    <w:uiPriority w:val="46"/>
+    <w:rsid w:val="00E93A22"/>
+    <w:pPr>
+      <w:spacing w:after="0" w:line="240" w:lineRule="auto"/>
+    </w:pPr>
+    <w:tblPr>
+      <w:tblStyleRowBandSize w:val="1"/>
+      <w:tblStyleColBandSize w:val="1"/>
+      <w:tblBorders>
+        <w:top w:val="single" w:sz="4" w:space="0" w:color="76EFFF" w:themeColor="accent2" w:themeTint="66"/>
+        <w:left w:val="single" w:sz="4" w:space="0" w:color="76EFFF" w:themeColor="accent2" w:themeTint="66"/>
+        <w:bottom w:val="single" w:sz="4" w:space="0" w:color="76EFFF" w:themeColor="accent2" w:themeTint="66"/>
+        <w:right w:val="single" w:sz="4" w:space="0" w:color="76EFFF" w:themeColor="accent2" w:themeTint="66"/>
+        <w:insideH w:val="single" w:sz="4" w:space="0" w:color="76EFFF" w:themeColor="accent2" w:themeTint="66"/>
+        <w:insideV w:val="single" w:sz="4" w:space="0" w:color="76EFFF" w:themeColor="accent2" w:themeTint="66"/>
+      </w:tblBorders>
+    </w:tblPr>
+    <w:tblStylePr w:type="firstRow">
+      <w:rPr>
+        <w:b/>
+        <w:bCs/>
+      </w:rPr>
+      <w:tblPr/>
+      <w:tcPr>
+        <w:tcBorders>
+          <w:bottom w:val="single" w:sz="12" w:space="0" w:color="32E8FF" w:themeColor="accent2" w:themeTint="99"/>
+        </w:tcBorders>
+      </w:tcPr>
+    </w:tblStylePr>
+    <w:tblStylePr w:type="lastRow">
+      <w:rPr>
+        <w:b/>
+        <w:bCs/>
+      </w:rPr>
+      <w:tblPr/>
+      <w:tcPr>
+        <w:tcBorders>
+          <w:top w:val="double" w:sz="2" w:space="0" w:color="32E8FF" w:themeColor="accent2" w:themeTint="99"/>
+        </w:tcBorders>
+      </w:tcPr>
+    </w:tblStylePr>
+    <w:tblStylePr w:type="firstCol">
+      <w:rPr>
+        <w:b/>
+        <w:bCs/>
+      </w:rPr>
+    </w:tblStylePr>
+    <w:tblStylePr w:type="lastCol">
+      <w:rPr>
+        <w:b/>
+        <w:bCs/>
+      </w:rPr>
+    </w:tblStylePr>
+  </w:style>
+  <w:style w:type="table" w:styleId="GridTable1Light-Accent3">
+    <w:name w:val="Grid Table 1 Light Accent 3"/>
+    <w:basedOn w:val="TableNormal"/>
+    <w:uiPriority w:val="46"/>
+    <w:rsid w:val="00E93A22"/>
+    <w:pPr>
+      <w:spacing w:after="0" w:line="240" w:lineRule="auto"/>
+    </w:pPr>
+    <w:tblPr>
+      <w:tblStyleRowBandSize w:val="1"/>
+      <w:tblStyleColBandSize w:val="1"/>
+      <w:tblBorders>
+        <w:top w:val="single" w:sz="4" w:space="0" w:color="E0FE71" w:themeColor="accent3" w:themeTint="66"/>
+        <w:left w:val="single" w:sz="4" w:space="0" w:color="E0FE71" w:themeColor="accent3" w:themeTint="66"/>
+        <w:bottom w:val="single" w:sz="4" w:space="0" w:color="E0FE71" w:themeColor="accent3" w:themeTint="66"/>
+        <w:right w:val="single" w:sz="4" w:space="0" w:color="E0FE71" w:themeColor="accent3" w:themeTint="66"/>
+        <w:insideH w:val="single" w:sz="4" w:space="0" w:color="E0FE71" w:themeColor="accent3" w:themeTint="66"/>
+        <w:insideV w:val="single" w:sz="4" w:space="0" w:color="E0FE71" w:themeColor="accent3" w:themeTint="66"/>
+      </w:tblBorders>
+    </w:tblPr>
+    <w:tblStylePr w:type="firstRow">
+      <w:rPr>
+        <w:b/>
+        <w:bCs/>
+      </w:rPr>
+      <w:tblPr/>
+      <w:tcPr>
+        <w:tcBorders>
+          <w:bottom w:val="single" w:sz="12" w:space="0" w:color="D1FD2B" w:themeColor="accent3" w:themeTint="99"/>
+        </w:tcBorders>
+      </w:tcPr>
+    </w:tblStylePr>
+    <w:tblStylePr w:type="lastRow">
+      <w:rPr>
+        <w:b/>
+        <w:bCs/>
+      </w:rPr>
+      <w:tblPr/>
+      <w:tcPr>
+        <w:tcBorders>
+          <w:top w:val="double" w:sz="2" w:space="0" w:color="D1FD2B" w:themeColor="accent3" w:themeTint="99"/>
+        </w:tcBorders>
+      </w:tcPr>
+    </w:tblStylePr>
+    <w:tblStylePr w:type="firstCol">
+      <w:rPr>
+        <w:b/>
+        <w:bCs/>
+      </w:rPr>
+    </w:tblStylePr>
+    <w:tblStylePr w:type="lastCol">
+      <w:rPr>
+        <w:b/>
+        <w:bCs/>
+      </w:rPr>
+    </w:tblStylePr>
   </w:style>
 </w:styles>
 </file>

</xml_diff>